<commit_message>
Versión final del doc
</commit_message>
<xml_diff>
--- a/docs/monografia/75.19 - Informe.docx
+++ b/docs/monografia/75.19 - Informe.docx
@@ -1,6 +1,6 @@
 
 <file path=word/document.xml><?xml version="1.0" encoding="utf-8"?>
-<w:document xmlns:wpc="http://schemas.microsoft.com/office/word/2010/wordprocessingCanvas" xmlns:mc="http://schemas.openxmlformats.org/markup-compatibility/2006" xmlns:o="urn:schemas-microsoft-com:office:office" xmlns:r="http://schemas.openxmlformats.org/officeDocument/2006/relationships" xmlns:m="http://schemas.openxmlformats.org/officeDocument/2006/math" xmlns:v="urn:schemas-microsoft-com:vml" xmlns:wp14="http://schemas.microsoft.com/office/word/2010/wordprocessingDrawing" xmlns:wp="http://schemas.openxmlformats.org/drawingml/2006/wordprocessingDrawing" xmlns:w10="urn:schemas-microsoft-com:office:word" xmlns:w="http://schemas.openxmlformats.org/wordprocessingml/2006/main" xmlns:w14="http://schemas.microsoft.com/office/word/2010/wordml" xmlns:wpg="http://schemas.microsoft.com/office/word/2010/wordprocessingGroup" xmlns:wpi="http://schemas.microsoft.com/office/word/2010/wordprocessingInk" xmlns:wne="http://schemas.microsoft.com/office/word/2006/wordml" xmlns:wps="http://schemas.microsoft.com/office/word/2010/wordprocessingShape" mc:Ignorable="w14 wp14">
+<w:document xmlns:ve="http://schemas.openxmlformats.org/markup-compatibility/2006" xmlns:o="urn:schemas-microsoft-com:office:office" xmlns:r="http://schemas.openxmlformats.org/officeDocument/2006/relationships" xmlns:m="http://schemas.openxmlformats.org/officeDocument/2006/math" xmlns:v="urn:schemas-microsoft-com:vml" xmlns:wp="http://schemas.openxmlformats.org/drawingml/2006/wordprocessingDrawing" xmlns:w10="urn:schemas-microsoft-com:office:word" xmlns:w="http://schemas.openxmlformats.org/wordprocessingml/2006/main" xmlns:wne="http://schemas.microsoft.com/office/word/2006/wordml">
   <w:body>
     <w:p>
       <w:pPr>
@@ -19,7 +19,7 @@
           <w:bCs/>
           <w:noProof/>
           <w:color w:val="000000"/>
-          <w:lang w:eastAsia="es-ES"/>
+          <w:lang w:val="es-AR" w:eastAsia="es-AR"/>
         </w:rPr>
         <w:drawing>
           <wp:inline distT="0" distB="0" distL="0" distR="0">
@@ -39,10 +39,10 @@
                     </pic:cNvPicPr>
                   </pic:nvPicPr>
                   <pic:blipFill>
-                    <a:blip r:embed="rId7">
+                    <a:blip r:embed="rId6" cstate="print">
                       <a:extLst>
                         <a:ext uri="{28A0092B-C50C-407E-A947-70E740481C1C}">
-                          <a14:useLocalDpi xmlns:a14="http://schemas.microsoft.com/office/drawing/2010/main" val="0"/>
+                          <a14:useLocalDpi xmlns:a14="http://schemas.microsoft.com/office/drawing/2010/main" xmlns:wps="http://schemas.microsoft.com/office/word/2010/wordprocessingShape" xmlns:wpi="http://schemas.microsoft.com/office/word/2010/wordprocessingInk" xmlns:wpg="http://schemas.microsoft.com/office/word/2010/wordprocessingGroup" xmlns:w14="http://schemas.microsoft.com/office/word/2010/wordml" xmlns:w="http://schemas.openxmlformats.org/wordprocessingml/2006/main" xmlns:w10="urn:schemas-microsoft-com:office:word" xmlns:wp14="http://schemas.microsoft.com/office/word/2010/wordprocessingDrawing" xmlns:v="urn:schemas-microsoft-com:vml" xmlns:o="urn:schemas-microsoft-com:office:office" xmlns:mc="http://schemas.openxmlformats.org/markup-compatibility/2006" xmlns:wpc="http://schemas.microsoft.com/office/word/2010/wordprocessingCanvas" xmlns="" val="0"/>
                         </a:ext>
                       </a:extLst>
                     </a:blip>
@@ -269,6 +269,7 @@
           <w:color w:val="000000"/>
           <w:sz w:val="28"/>
           <w:szCs w:val="28"/>
+          <w:lang w:val="pt-BR"/>
         </w:rPr>
       </w:pPr>
       <w:r>
@@ -279,6 +280,7 @@
           <w:sz w:val="28"/>
           <w:szCs w:val="28"/>
           <w:u w:val="single"/>
+          <w:lang w:val="pt-BR"/>
         </w:rPr>
         <w:t>Tutor:</w:t>
       </w:r>
@@ -289,6 +291,7 @@
           <w:color w:val="000000"/>
           <w:sz w:val="28"/>
           <w:szCs w:val="28"/>
+          <w:lang w:val="pt-BR"/>
         </w:rPr>
         <w:t xml:space="preserve"> </w:t>
       </w:r>
@@ -299,9 +302,11 @@
           <w:color w:val="000000"/>
           <w:sz w:val="28"/>
           <w:szCs w:val="28"/>
+          <w:lang w:val="pt-BR"/>
         </w:rPr>
         <w:t xml:space="preserve">Dra. </w:t>
       </w:r>
+      <w:proofErr w:type="spellStart"/>
       <w:r>
         <w:rPr>
           <w:bCs/>
@@ -309,10 +314,11 @@
           <w:color w:val="000000"/>
           <w:sz w:val="28"/>
           <w:szCs w:val="28"/>
-        </w:rPr>
-        <w:t xml:space="preserve">Araceli </w:t>
-      </w:r>
-      <w:proofErr w:type="spellStart"/>
+          <w:lang w:val="pt-BR"/>
+        </w:rPr>
+        <w:t>Araceli</w:t>
+      </w:r>
+      <w:proofErr w:type="spellEnd"/>
       <w:r>
         <w:rPr>
           <w:bCs/>
@@ -320,10 +326,10 @@
           <w:color w:val="000000"/>
           <w:sz w:val="28"/>
           <w:szCs w:val="28"/>
-        </w:rPr>
-        <w:t>Proto</w:t>
-      </w:r>
-      <w:proofErr w:type="spellEnd"/>
+          <w:lang w:val="pt-BR"/>
+        </w:rPr>
+        <w:t xml:space="preserve"> Proto</w:t>
+      </w:r>
     </w:p>
     <w:p>
       <w:pPr>
@@ -334,6 +340,7 @@
         <w:rPr>
           <w:bCs/>
           <w:color w:val="000000"/>
+          <w:lang w:val="pt-BR"/>
         </w:rPr>
       </w:pPr>
     </w:p>
@@ -348,8 +355,10 @@
           <w:color w:val="000000"/>
           <w:sz w:val="28"/>
           <w:szCs w:val="28"/>
-        </w:rPr>
-      </w:pPr>
+          <w:lang w:val="pt-BR"/>
+        </w:rPr>
+      </w:pPr>
+      <w:proofErr w:type="spellStart"/>
       <w:r>
         <w:rPr>
           <w:bCs/>
@@ -358,8 +367,22 @@
           <w:sz w:val="28"/>
           <w:szCs w:val="28"/>
           <w:u w:val="single"/>
-        </w:rPr>
-        <w:t>Alumnos:</w:t>
+          <w:lang w:val="pt-BR"/>
+        </w:rPr>
+        <w:t>Alumnos</w:t>
+      </w:r>
+      <w:proofErr w:type="spellEnd"/>
+      <w:r>
+        <w:rPr>
+          <w:bCs/>
+          <w:i/>
+          <w:color w:val="000000"/>
+          <w:sz w:val="28"/>
+          <w:szCs w:val="28"/>
+          <w:u w:val="single"/>
+          <w:lang w:val="pt-BR"/>
+        </w:rPr>
+        <w:t>:</w:t>
       </w:r>
     </w:p>
     <w:p>
@@ -522,7 +545,6 @@
           <w:docPartUnique/>
         </w:docPartObj>
       </w:sdtPr>
-      <w:sdtEndPr/>
       <w:sdtContent>
         <w:p>
           <w:pPr>
@@ -1655,7 +1677,7 @@
       <w:r>
         <w:rPr>
           <w:noProof/>
-          <w:lang w:eastAsia="es-ES"/>
+          <w:lang w:val="es-AR" w:eastAsia="es-AR"/>
         </w:rPr>
         <w:drawing>
           <wp:inline distT="0" distB="0" distL="0" distR="0">
@@ -1675,10 +1697,10 @@
                     </pic:cNvPicPr>
                   </pic:nvPicPr>
                   <pic:blipFill>
-                    <a:blip r:embed="rId8">
+                    <a:blip r:embed="rId7" cstate="print">
                       <a:extLst>
                         <a:ext uri="{28A0092B-C50C-407E-A947-70E740481C1C}">
-                          <a14:useLocalDpi xmlns:a14="http://schemas.microsoft.com/office/drawing/2010/main" val="0"/>
+                          <a14:useLocalDpi xmlns:a14="http://schemas.microsoft.com/office/drawing/2010/main" xmlns:wps="http://schemas.microsoft.com/office/word/2010/wordprocessingShape" xmlns:wpi="http://schemas.microsoft.com/office/word/2010/wordprocessingInk" xmlns:wpg="http://schemas.microsoft.com/office/word/2010/wordprocessingGroup" xmlns:w14="http://schemas.microsoft.com/office/word/2010/wordml" xmlns:w="http://schemas.openxmlformats.org/wordprocessingml/2006/main" xmlns:w10="urn:schemas-microsoft-com:office:word" xmlns:wp14="http://schemas.microsoft.com/office/word/2010/wordprocessingDrawing" xmlns:v="urn:schemas-microsoft-com:vml" xmlns:o="urn:schemas-microsoft-com:office:office" xmlns:mc="http://schemas.openxmlformats.org/markup-compatibility/2006" xmlns:wpc="http://schemas.microsoft.com/office/word/2010/wordprocessingCanvas" xmlns="" val="0"/>
                         </a:ext>
                       </a:extLst>
                     </a:blip>
@@ -1787,16 +1809,22 @@
         <w:rPr>
           <w:u w:val="single"/>
         </w:rPr>
-        <w:t>Imágenes de test:</w:t>
-      </w:r>
-      <w:r>
-        <w:t xml:space="preserve"> son las que recibiremos en el sistema y se tienen que</w:t>
-      </w:r>
-      <w:r>
-        <w:t xml:space="preserve"> </w:t>
-      </w:r>
-      <w:r>
-        <w:t>reconocer.</w:t>
+        <w:t>Imágenes de test</w:t>
+      </w:r>
+      <w:r>
+        <w:rPr>
+          <w:u w:val="single"/>
+        </w:rPr>
+        <w:t>:</w:t>
+      </w:r>
+      <w:r>
+        <w:t xml:space="preserve"> </w:t>
+      </w:r>
+      <w:r>
+        <w:t>son las que recibiremos en el sistema y serán evaluadas para saber si pertenecen a algún sujeto registrado en la base de datos</w:t>
+      </w:r>
+      <w:r>
+        <w:t>.</w:t>
       </w:r>
     </w:p>
     <w:p>
@@ -1943,10 +1971,10 @@
       <w:r>
         <w:rPr>
           <w:noProof/>
-          <w:lang w:eastAsia="es-ES"/>
+          <w:lang w:val="es-AR" w:eastAsia="es-AR"/>
         </w:rPr>
         <w:drawing>
-          <wp:inline distT="0" distB="0" distL="0" distR="0" wp14:anchorId="7AF4D7C4" wp14:editId="1E06723E">
+          <wp:inline distT="0" distB="0" distL="0" distR="0">
             <wp:extent cx="4565236" cy="2402958"/>
             <wp:effectExtent l="0" t="0" r="6985" b="0"/>
             <wp:docPr id="2" name="Imagen 2"/>
@@ -1963,10 +1991,10 @@
                     </pic:cNvPicPr>
                   </pic:nvPicPr>
                   <pic:blipFill>
-                    <a:blip r:embed="rId9">
+                    <a:blip r:embed="rId8" cstate="print">
                       <a:extLst>
                         <a:ext uri="{28A0092B-C50C-407E-A947-70E740481C1C}">
-                          <a14:useLocalDpi xmlns:a14="http://schemas.microsoft.com/office/drawing/2010/main" val="0"/>
+                          <a14:useLocalDpi xmlns:a14="http://schemas.microsoft.com/office/drawing/2010/main" xmlns:wps="http://schemas.microsoft.com/office/word/2010/wordprocessingShape" xmlns:wpi="http://schemas.microsoft.com/office/word/2010/wordprocessingInk" xmlns:wpg="http://schemas.microsoft.com/office/word/2010/wordprocessingGroup" xmlns:w14="http://schemas.microsoft.com/office/word/2010/wordml" xmlns:w="http://schemas.openxmlformats.org/wordprocessingml/2006/main" xmlns:w10="urn:schemas-microsoft-com:office:word" xmlns:wp14="http://schemas.microsoft.com/office/word/2010/wordprocessingDrawing" xmlns:v="urn:schemas-microsoft-com:vml" xmlns:o="urn:schemas-microsoft-com:office:office" xmlns:mc="http://schemas.openxmlformats.org/markup-compatibility/2006" xmlns:wpc="http://schemas.microsoft.com/office/word/2010/wordprocessingCanvas" xmlns="" val="0"/>
                         </a:ext>
                       </a:extLst>
                     </a:blip>
@@ -2155,10 +2183,10 @@
           <w:noProof/>
           <w:sz w:val="24"/>
           <w:szCs w:val="24"/>
-          <w:lang w:eastAsia="es-ES"/>
+          <w:lang w:val="es-AR" w:eastAsia="es-AR"/>
         </w:rPr>
         <w:drawing>
-          <wp:inline distT="0" distB="0" distL="0" distR="0" wp14:anchorId="7913CF7A" wp14:editId="080B8125">
+          <wp:inline distT="0" distB="0" distL="0" distR="0">
             <wp:extent cx="755650" cy="492760"/>
             <wp:effectExtent l="0" t="0" r="6350" b="2540"/>
             <wp:docPr id="7" name="Imagen 7"/>
@@ -2175,10 +2203,10 @@
                     </pic:cNvPicPr>
                   </pic:nvPicPr>
                   <pic:blipFill>
-                    <a:blip r:embed="rId10">
+                    <a:blip r:embed="rId9" cstate="print">
                       <a:extLst>
                         <a:ext uri="{28A0092B-C50C-407E-A947-70E740481C1C}">
-                          <a14:useLocalDpi xmlns:a14="http://schemas.microsoft.com/office/drawing/2010/main" val="0"/>
+                          <a14:useLocalDpi xmlns:a14="http://schemas.microsoft.com/office/drawing/2010/main" xmlns:wps="http://schemas.microsoft.com/office/word/2010/wordprocessingShape" xmlns:wpi="http://schemas.microsoft.com/office/word/2010/wordprocessingInk" xmlns:wpg="http://schemas.microsoft.com/office/word/2010/wordprocessingGroup" xmlns:w14="http://schemas.microsoft.com/office/word/2010/wordml" xmlns:w="http://schemas.openxmlformats.org/wordprocessingml/2006/main" xmlns:w10="urn:schemas-microsoft-com:office:word" xmlns:wp14="http://schemas.microsoft.com/office/word/2010/wordprocessingDrawing" xmlns:v="urn:schemas-microsoft-com:vml" xmlns:o="urn:schemas-microsoft-com:office:office" xmlns:mc="http://schemas.openxmlformats.org/markup-compatibility/2006" xmlns:wpc="http://schemas.microsoft.com/office/word/2010/wordprocessingCanvas" xmlns="" val="0"/>
                         </a:ext>
                       </a:extLst>
                     </a:blip>
@@ -2224,10 +2252,10 @@
       <w:r>
         <w:rPr>
           <w:noProof/>
-          <w:lang w:eastAsia="es-ES"/>
+          <w:lang w:val="es-AR" w:eastAsia="es-AR"/>
         </w:rPr>
         <w:drawing>
-          <wp:inline distT="0" distB="0" distL="0" distR="0" wp14:anchorId="7B84739C" wp14:editId="23543344">
+          <wp:inline distT="0" distB="0" distL="0" distR="0">
             <wp:extent cx="2011680" cy="683895"/>
             <wp:effectExtent l="0" t="0" r="7620" b="1905"/>
             <wp:docPr id="8" name="Imagen 8"/>
@@ -2244,10 +2272,10 @@
                     </pic:cNvPicPr>
                   </pic:nvPicPr>
                   <pic:blipFill>
-                    <a:blip r:embed="rId11">
+                    <a:blip r:embed="rId10" cstate="print">
                       <a:extLst>
                         <a:ext uri="{28A0092B-C50C-407E-A947-70E740481C1C}">
-                          <a14:useLocalDpi xmlns:a14="http://schemas.microsoft.com/office/drawing/2010/main" val="0"/>
+                          <a14:useLocalDpi xmlns:a14="http://schemas.microsoft.com/office/drawing/2010/main" xmlns:wps="http://schemas.microsoft.com/office/word/2010/wordprocessingShape" xmlns:wpi="http://schemas.microsoft.com/office/word/2010/wordprocessingInk" xmlns:wpg="http://schemas.microsoft.com/office/word/2010/wordprocessingGroup" xmlns:w14="http://schemas.microsoft.com/office/word/2010/wordml" xmlns:w="http://schemas.openxmlformats.org/wordprocessingml/2006/main" xmlns:w10="urn:schemas-microsoft-com:office:word" xmlns:wp14="http://schemas.microsoft.com/office/word/2010/wordprocessingDrawing" xmlns:v="urn:schemas-microsoft-com:vml" xmlns:o="urn:schemas-microsoft-com:office:office" xmlns:mc="http://schemas.openxmlformats.org/markup-compatibility/2006" xmlns:wpc="http://schemas.microsoft.com/office/word/2010/wordprocessingCanvas" xmlns="" val="0"/>
                         </a:ext>
                       </a:extLst>
                     </a:blip>
@@ -2315,10 +2343,10 @@
       <w:r>
         <w:rPr>
           <w:noProof/>
-          <w:lang w:eastAsia="es-ES"/>
+          <w:lang w:val="es-AR" w:eastAsia="es-AR"/>
         </w:rPr>
         <w:drawing>
-          <wp:inline distT="0" distB="0" distL="0" distR="0" wp14:anchorId="703F7A76" wp14:editId="4E49FB00">
+          <wp:inline distT="0" distB="0" distL="0" distR="0">
             <wp:extent cx="1781175" cy="413385"/>
             <wp:effectExtent l="0" t="0" r="9525" b="5715"/>
             <wp:docPr id="9" name="Imagen 9"/>
@@ -2335,10 +2363,10 @@
                     </pic:cNvPicPr>
                   </pic:nvPicPr>
                   <pic:blipFill>
-                    <a:blip r:embed="rId12">
+                    <a:blip r:embed="rId11" cstate="print">
                       <a:extLst>
                         <a:ext uri="{28A0092B-C50C-407E-A947-70E740481C1C}">
-                          <a14:useLocalDpi xmlns:a14="http://schemas.microsoft.com/office/drawing/2010/main" val="0"/>
+                          <a14:useLocalDpi xmlns:a14="http://schemas.microsoft.com/office/drawing/2010/main" xmlns:wps="http://schemas.microsoft.com/office/word/2010/wordprocessingShape" xmlns:wpi="http://schemas.microsoft.com/office/word/2010/wordprocessingInk" xmlns:wpg="http://schemas.microsoft.com/office/word/2010/wordprocessingGroup" xmlns:w14="http://schemas.microsoft.com/office/word/2010/wordml" xmlns:w="http://schemas.openxmlformats.org/wordprocessingml/2006/main" xmlns:w10="urn:schemas-microsoft-com:office:word" xmlns:wp14="http://schemas.microsoft.com/office/word/2010/wordprocessingDrawing" xmlns:v="urn:schemas-microsoft-com:vml" xmlns:o="urn:schemas-microsoft-com:office:office" xmlns:mc="http://schemas.openxmlformats.org/markup-compatibility/2006" xmlns:wpc="http://schemas.microsoft.com/office/word/2010/wordprocessingCanvas" xmlns="" val="0"/>
                         </a:ext>
                       </a:extLst>
                     </a:blip>
@@ -2553,7 +2581,6 @@
         </w:rPr>
         <w:t></w:t>
       </w:r>
-      <w:proofErr w:type="spellStart"/>
       <w:r>
         <w:rPr>
           <w:rFonts w:ascii="Times New Roman" w:hAnsi="Times New Roman" w:cs="Times New Roman"/>
@@ -2562,9 +2589,26 @@
           <w:sz w:val="24"/>
           <w:szCs w:val="24"/>
         </w:rPr>
-        <w:t>y</w:t>
-      </w:r>
-      <w:proofErr w:type="spellEnd"/>
+        <w:t xml:space="preserve">y </w:t>
+      </w:r>
+      <w:r>
+        <w:rPr>
+          <w:rFonts w:ascii="Symbol" w:hAnsi="Symbol" w:cs="Symbol"/>
+          <w:sz w:val="24"/>
+          <w:szCs w:val="24"/>
+        </w:rPr>
+        <w:t></w:t>
+      </w:r>
+      <w:r>
+        <w:rPr>
+          <w:rFonts w:ascii="Symbol" w:hAnsi="Symbol" w:cs="Symbol"/>
+          <w:sz w:val="24"/>
+          <w:szCs w:val="24"/>
+        </w:rPr>
+        <w:t></w:t>
+      </w:r>
+      <w:proofErr w:type="spellStart"/>
+      <w:proofErr w:type="gramStart"/>
       <w:r>
         <w:rPr>
           <w:rFonts w:ascii="Times New Roman" w:hAnsi="Times New Roman" w:cs="Times New Roman"/>
@@ -2573,34 +2617,6 @@
           <w:sz w:val="24"/>
           <w:szCs w:val="24"/>
         </w:rPr>
-        <w:t xml:space="preserve"> </w:t>
-      </w:r>
-      <w:r>
-        <w:rPr>
-          <w:rFonts w:ascii="Symbol" w:hAnsi="Symbol" w:cs="Symbol"/>
-          <w:sz w:val="24"/>
-          <w:szCs w:val="24"/>
-        </w:rPr>
-        <w:t></w:t>
-      </w:r>
-      <w:r>
-        <w:rPr>
-          <w:rFonts w:ascii="Symbol" w:hAnsi="Symbol" w:cs="Symbol"/>
-          <w:sz w:val="24"/>
-          <w:szCs w:val="24"/>
-        </w:rPr>
-        <w:t></w:t>
-      </w:r>
-      <w:proofErr w:type="spellStart"/>
-      <w:proofErr w:type="gramStart"/>
-      <w:r>
-        <w:rPr>
-          <w:rFonts w:ascii="Times New Roman" w:hAnsi="Times New Roman" w:cs="Times New Roman"/>
-          <w:i/>
-          <w:iCs/>
-          <w:sz w:val="24"/>
-          <w:szCs w:val="24"/>
-        </w:rPr>
         <w:t>d</w:t>
       </w:r>
       <w:r>
@@ -2697,7 +2713,13 @@
         <w:t xml:space="preserve">Existen </w:t>
       </w:r>
       <w:r>
-        <w:t xml:space="preserve">diferentes variantes de bases de datos para realizar estos estudios. Podemos mencionar: </w:t>
+        <w:t xml:space="preserve">diferentes variantes de bases de datos </w:t>
+      </w:r>
+      <w:r>
+        <w:t xml:space="preserve">de imágenes </w:t>
+      </w:r>
+      <w:r>
+        <w:t xml:space="preserve">para realizar estos estudios. Podemos mencionar: </w:t>
       </w:r>
     </w:p>
     <w:p>
@@ -2895,7 +2917,7 @@
       <w:r>
         <w:rPr>
           <w:noProof/>
-          <w:lang w:eastAsia="es-ES"/>
+          <w:lang w:val="es-AR" w:eastAsia="es-AR"/>
         </w:rPr>
         <w:drawing>
           <wp:inline distT="0" distB="0" distL="0" distR="0">
@@ -2915,10 +2937,10 @@
                     </pic:cNvPicPr>
                   </pic:nvPicPr>
                   <pic:blipFill>
-                    <a:blip r:embed="rId13">
+                    <a:blip r:embed="rId12" cstate="print">
                       <a:extLst>
                         <a:ext uri="{28A0092B-C50C-407E-A947-70E740481C1C}">
-                          <a14:useLocalDpi xmlns:a14="http://schemas.microsoft.com/office/drawing/2010/main" val="0"/>
+                          <a14:useLocalDpi xmlns:a14="http://schemas.microsoft.com/office/drawing/2010/main" xmlns:wps="http://schemas.microsoft.com/office/word/2010/wordprocessingShape" xmlns:wpi="http://schemas.microsoft.com/office/word/2010/wordprocessingInk" xmlns:wpg="http://schemas.microsoft.com/office/word/2010/wordprocessingGroup" xmlns:w14="http://schemas.microsoft.com/office/word/2010/wordml" xmlns:w="http://schemas.openxmlformats.org/wordprocessingml/2006/main" xmlns:w10="urn:schemas-microsoft-com:office:word" xmlns:wp14="http://schemas.microsoft.com/office/word/2010/wordprocessingDrawing" xmlns:v="urn:schemas-microsoft-com:vml" xmlns:o="urn:schemas-microsoft-com:office:office" xmlns:mc="http://schemas.openxmlformats.org/markup-compatibility/2006" xmlns:wpc="http://schemas.microsoft.com/office/word/2010/wordprocessingCanvas" xmlns="" val="0"/>
                         </a:ext>
                       </a:extLst>
                     </a:blip>
@@ -3186,7 +3208,7 @@
       <w:r>
         <w:rPr>
           <w:noProof/>
-          <w:lang w:eastAsia="es-ES"/>
+          <w:lang w:val="es-AR" w:eastAsia="es-AR"/>
         </w:rPr>
         <w:lastRenderedPageBreak/>
         <w:drawing>
@@ -3207,10 +3229,10 @@
                     </pic:cNvPicPr>
                   </pic:nvPicPr>
                   <pic:blipFill>
-                    <a:blip r:embed="rId14">
+                    <a:blip r:embed="rId13" cstate="print">
                       <a:extLst>
                         <a:ext uri="{28A0092B-C50C-407E-A947-70E740481C1C}">
-                          <a14:useLocalDpi xmlns:a14="http://schemas.microsoft.com/office/drawing/2010/main" val="0"/>
+                          <a14:useLocalDpi xmlns:a14="http://schemas.microsoft.com/office/drawing/2010/main" xmlns:wps="http://schemas.microsoft.com/office/word/2010/wordprocessingShape" xmlns:wpi="http://schemas.microsoft.com/office/word/2010/wordprocessingInk" xmlns:wpg="http://schemas.microsoft.com/office/word/2010/wordprocessingGroup" xmlns:w14="http://schemas.microsoft.com/office/word/2010/wordml" xmlns:w="http://schemas.openxmlformats.org/wordprocessingml/2006/main" xmlns:w10="urn:schemas-microsoft-com:office:word" xmlns:wp14="http://schemas.microsoft.com/office/word/2010/wordprocessingDrawing" xmlns:v="urn:schemas-microsoft-com:vml" xmlns:o="urn:schemas-microsoft-com:office:office" xmlns:mc="http://schemas.openxmlformats.org/markup-compatibility/2006" xmlns:wpc="http://schemas.microsoft.com/office/word/2010/wordprocessingCanvas" xmlns="" val="0"/>
                         </a:ext>
                       </a:extLst>
                     </a:blip>
@@ -3266,7 +3288,7 @@
         <w:jc w:val="both"/>
       </w:pPr>
       <w:r>
-        <w:t xml:space="preserve">En caso que haya algún inconveniente con el inicio de la aplicación, como por ejemplo que no encuentre la ruta configurada en </w:t>
+        <w:t xml:space="preserve">En caso que haya algún inconveniente con el inicio de la aplicación, como por ejemplo, que no encuentre la ruta configurada en </w:t>
       </w:r>
       <w:proofErr w:type="spellStart"/>
       <w:r>
@@ -3282,13 +3304,10 @@
       </w:r>
       <w:proofErr w:type="spellEnd"/>
       <w:r>
-        <w:t xml:space="preserve"> donde están las imágenes</w:t>
-      </w:r>
-      <w:r>
-        <w:t xml:space="preserve"> o que no encuentre el archivo de configuración mencionado</w:t>
-      </w:r>
-      <w:r>
-        <w:t>, se mostrará un mensaje de error y no se podrá seguir ejecutando la misma.</w:t>
+        <w:t xml:space="preserve"> (donde están las imágenes); o que no encuentre el archivo de configuración mencionado, se mostrará un mensaje de error y no se podrá seguir ejecutando la misma</w:t>
+      </w:r>
+      <w:r>
+        <w:t>.</w:t>
       </w:r>
     </w:p>
     <w:p>
@@ -3298,7 +3317,7 @@
       <w:r>
         <w:rPr>
           <w:noProof/>
-          <w:lang w:eastAsia="es-ES"/>
+          <w:lang w:val="es-AR" w:eastAsia="es-AR"/>
         </w:rPr>
         <w:drawing>
           <wp:inline distT="0" distB="0" distL="0" distR="0">
@@ -3318,10 +3337,10 @@
                     </pic:cNvPicPr>
                   </pic:nvPicPr>
                   <pic:blipFill>
-                    <a:blip r:embed="rId15">
+                    <a:blip r:embed="rId14" cstate="print">
                       <a:extLst>
                         <a:ext uri="{28A0092B-C50C-407E-A947-70E740481C1C}">
-                          <a14:useLocalDpi xmlns:a14="http://schemas.microsoft.com/office/drawing/2010/main" val="0"/>
+                          <a14:useLocalDpi xmlns:a14="http://schemas.microsoft.com/office/drawing/2010/main" xmlns:wps="http://schemas.microsoft.com/office/word/2010/wordprocessingShape" xmlns:wpi="http://schemas.microsoft.com/office/word/2010/wordprocessingInk" xmlns:wpg="http://schemas.microsoft.com/office/word/2010/wordprocessingGroup" xmlns:w14="http://schemas.microsoft.com/office/word/2010/wordml" xmlns:w="http://schemas.openxmlformats.org/wordprocessingml/2006/main" xmlns:w10="urn:schemas-microsoft-com:office:word" xmlns:wp14="http://schemas.microsoft.com/office/word/2010/wordprocessingDrawing" xmlns:v="urn:schemas-microsoft-com:vml" xmlns:o="urn:schemas-microsoft-com:office:office" xmlns:mc="http://schemas.openxmlformats.org/markup-compatibility/2006" xmlns:wpc="http://schemas.microsoft.com/office/word/2010/wordprocessingCanvas" xmlns="" val="0"/>
                         </a:ext>
                       </a:extLst>
                     </a:blip>
@@ -3378,22 +3397,7 @@
       </w:pPr>
       <w:r>
         <w:lastRenderedPageBreak/>
-        <w:t>Una vez iniciada la aplicación</w:t>
-      </w:r>
-      <w:r>
-        <w:t xml:space="preserve"> que seleccionar una de las imágenes de la base de datos como imagen de test</w:t>
-      </w:r>
-      <w:r>
-        <w:t xml:space="preserve"> desde el botón Examinar</w:t>
-      </w:r>
-      <w:r>
-        <w:t>. Para que la prueba tenga sentido, lo ideal es que</w:t>
-      </w:r>
-      <w:r>
-        <w:t xml:space="preserve"> la imagen de test</w:t>
-      </w:r>
-      <w:r>
-        <w:t xml:space="preserve"> no exista entre las imágenes de entrenamiento y en las de referencia.</w:t>
+        <w:t>Una vez iniciada la aplicación hay que seleccionar una de las imágenes de la base de datos como imagen de test desde el botón Examinar. Para que la prueba tenga sentido, lo ideal es que la imagen de test no exista entre las imágenes de entrenamiento y en las de referencia.</w:t>
       </w:r>
     </w:p>
     <w:p>
@@ -3430,7 +3434,7 @@
       <w:r>
         <w:rPr>
           <w:noProof/>
-          <w:lang w:eastAsia="es-ES"/>
+          <w:lang w:val="es-AR" w:eastAsia="es-AR"/>
         </w:rPr>
         <w:drawing>
           <wp:inline distT="0" distB="0" distL="0" distR="0">
@@ -3450,10 +3454,10 @@
                     </pic:cNvPicPr>
                   </pic:nvPicPr>
                   <pic:blipFill>
-                    <a:blip r:embed="rId16">
+                    <a:blip r:embed="rId15" cstate="print">
                       <a:extLst>
                         <a:ext uri="{28A0092B-C50C-407E-A947-70E740481C1C}">
-                          <a14:useLocalDpi xmlns:a14="http://schemas.microsoft.com/office/drawing/2010/main" val="0"/>
+                          <a14:useLocalDpi xmlns:a14="http://schemas.microsoft.com/office/drawing/2010/main" xmlns:wps="http://schemas.microsoft.com/office/word/2010/wordprocessingShape" xmlns:wpi="http://schemas.microsoft.com/office/word/2010/wordprocessingInk" xmlns:wpg="http://schemas.microsoft.com/office/word/2010/wordprocessingGroup" xmlns:w14="http://schemas.microsoft.com/office/word/2010/wordml" xmlns:w="http://schemas.openxmlformats.org/wordprocessingml/2006/main" xmlns:w10="urn:schemas-microsoft-com:office:word" xmlns:wp14="http://schemas.microsoft.com/office/word/2010/wordprocessingDrawing" xmlns:v="urn:schemas-microsoft-com:vml" xmlns:o="urn:schemas-microsoft-com:office:office" xmlns:mc="http://schemas.openxmlformats.org/markup-compatibility/2006" xmlns:wpc="http://schemas.microsoft.com/office/word/2010/wordprocessingCanvas" xmlns="" val="0"/>
                         </a:ext>
                       </a:extLst>
                     </a:blip>
@@ -3525,7 +3529,7 @@
       <w:r>
         <w:rPr>
           <w:noProof/>
-          <w:lang w:eastAsia="es-ES"/>
+          <w:lang w:val="es-AR" w:eastAsia="es-AR"/>
         </w:rPr>
         <w:lastRenderedPageBreak/>
         <w:drawing>
@@ -3546,10 +3550,10 @@
                     </pic:cNvPicPr>
                   </pic:nvPicPr>
                   <pic:blipFill>
-                    <a:blip r:embed="rId17">
+                    <a:blip r:embed="rId16" cstate="print">
                       <a:extLst>
                         <a:ext uri="{28A0092B-C50C-407E-A947-70E740481C1C}">
-                          <a14:useLocalDpi xmlns:a14="http://schemas.microsoft.com/office/drawing/2010/main" val="0"/>
+                          <a14:useLocalDpi xmlns:a14="http://schemas.microsoft.com/office/drawing/2010/main" xmlns:wps="http://schemas.microsoft.com/office/word/2010/wordprocessingShape" xmlns:wpi="http://schemas.microsoft.com/office/word/2010/wordprocessingInk" xmlns:wpg="http://schemas.microsoft.com/office/word/2010/wordprocessingGroup" xmlns:w14="http://schemas.microsoft.com/office/word/2010/wordml" xmlns:w="http://schemas.openxmlformats.org/wordprocessingml/2006/main" xmlns:w10="urn:schemas-microsoft-com:office:word" xmlns:wp14="http://schemas.microsoft.com/office/word/2010/wordprocessingDrawing" xmlns:v="urn:schemas-microsoft-com:vml" xmlns:o="urn:schemas-microsoft-com:office:office" xmlns:mc="http://schemas.openxmlformats.org/markup-compatibility/2006" xmlns:wpc="http://schemas.microsoft.com/office/word/2010/wordprocessingCanvas" xmlns="" val="0"/>
                         </a:ext>
                       </a:extLst>
                     </a:blip>
@@ -3615,7 +3619,7 @@
       <w:r>
         <w:rPr>
           <w:noProof/>
-          <w:lang w:eastAsia="es-ES"/>
+          <w:lang w:val="es-AR" w:eastAsia="es-AR"/>
         </w:rPr>
         <w:drawing>
           <wp:inline distT="0" distB="0" distL="0" distR="0">
@@ -3635,10 +3639,10 @@
                     </pic:cNvPicPr>
                   </pic:nvPicPr>
                   <pic:blipFill>
-                    <a:blip r:embed="rId18">
+                    <a:blip r:embed="rId17" cstate="print">
                       <a:extLst>
                         <a:ext uri="{28A0092B-C50C-407E-A947-70E740481C1C}">
-                          <a14:useLocalDpi xmlns:a14="http://schemas.microsoft.com/office/drawing/2010/main" val="0"/>
+                          <a14:useLocalDpi xmlns:a14="http://schemas.microsoft.com/office/drawing/2010/main" xmlns:wps="http://schemas.microsoft.com/office/word/2010/wordprocessingShape" xmlns:wpi="http://schemas.microsoft.com/office/word/2010/wordprocessingInk" xmlns:wpg="http://schemas.microsoft.com/office/word/2010/wordprocessingGroup" xmlns:w14="http://schemas.microsoft.com/office/word/2010/wordml" xmlns:w="http://schemas.openxmlformats.org/wordprocessingml/2006/main" xmlns:w10="urn:schemas-microsoft-com:office:word" xmlns:wp14="http://schemas.microsoft.com/office/word/2010/wordprocessingDrawing" xmlns:v="urn:schemas-microsoft-com:vml" xmlns:o="urn:schemas-microsoft-com:office:office" xmlns:mc="http://schemas.openxmlformats.org/markup-compatibility/2006" xmlns:wpc="http://schemas.microsoft.com/office/word/2010/wordprocessingCanvas" xmlns="" val="0"/>
                         </a:ext>
                       </a:extLst>
                     </a:blip>
@@ -3705,7 +3709,7 @@
         <w:jc w:val="both"/>
       </w:pPr>
       <w:r>
-        <w:t xml:space="preserve">El </w:t>
+        <w:t xml:space="preserve">El motivo por el cual seleccionamos el </w:t>
       </w:r>
       <w:proofErr w:type="spellStart"/>
       <w:r>
@@ -3713,7 +3717,10 @@
       </w:r>
       <w:proofErr w:type="spellEnd"/>
       <w:r>
-        <w:t xml:space="preserve"> lo seleccionamos porque era un tema no muy conocido por ambos y nos interesó aprender cómo funcionan estos sistemas. </w:t>
+        <w:t xml:space="preserve"> de este trabajo práctico, fue porque era un tema no muy conocido por ambos y nos interesó aprender cómo funcionan estos sistemas</w:t>
+      </w:r>
+      <w:r>
+        <w:t xml:space="preserve">. </w:t>
       </w:r>
     </w:p>
     <w:p>
@@ -3811,6 +3818,30 @@
       <w:bookmarkStart w:id="7" w:name="_Toc320462500"/>
       <w:r>
         <w:t>A lo largo del análisis y desarrollo nos encontramos con dificultades extras como el manejo de álgebra para resolver el método. Creemos que también nos ayudó a refrescar muchos conceptos que vimos en el inicio de la carrera y que es bueno saber que no deben quedar en unos apuntes, sino más bien, que van más allá, ya que estos métodos se basan exclusivamente en ellos.</w:t>
+      </w:r>
+    </w:p>
+    <w:p>
+      <w:pPr>
+        <w:jc w:val="both"/>
+      </w:pPr>
+      <w:r>
+        <w:t>Podemos afirmar que la técnica PCA funciona en óptimas condiciones para la base de datos ORL, ya que todas las pruebas que ejecutamos dieron los resultados esperados.</w:t>
+      </w:r>
+    </w:p>
+    <w:p>
+      <w:pPr>
+        <w:jc w:val="both"/>
+      </w:pPr>
+      <w:r>
+        <w:t xml:space="preserve">En resumen, podemos decir que de todos los métodos de reconocimiento e identificación facial, el PCA es el más popular y el menos complejo de implementar. En nuestro caso, a pesar de los complicaciones </w:t>
+      </w:r>
+      <w:proofErr w:type="spellStart"/>
+      <w:r>
+        <w:t>extraprogramáticas</w:t>
+      </w:r>
+      <w:proofErr w:type="spellEnd"/>
+      <w:r>
+        <w:t xml:space="preserve"> (el álgebra del método), pudimos implementarlo en java satisfactoriamente. Y las pruebas que se realizaron con la base ORL fueron todas según lo esperado.</w:t>
       </w:r>
     </w:p>
     <w:p>
@@ -3825,9 +3856,6 @@
           <w:szCs w:val="28"/>
         </w:rPr>
       </w:pPr>
-      <w:r>
-        <w:t>Podemos afirmar que la técnica PCA funciona en óptimas condiciones para la base de datos ORL, ya que todas las pruebas que ejecutamos dieron los resultados esperados.</w:t>
-      </w:r>
     </w:p>
     <w:p>
       <w:pPr>
@@ -4018,7 +4046,7 @@
 </file>
 
 <file path=word/numbering.xml><?xml version="1.0" encoding="utf-8"?>
-<w:numbering xmlns:wpc="http://schemas.microsoft.com/office/word/2010/wordprocessingCanvas" xmlns:mc="http://schemas.openxmlformats.org/markup-compatibility/2006" xmlns:o="urn:schemas-microsoft-com:office:office" xmlns:r="http://schemas.openxmlformats.org/officeDocument/2006/relationships" xmlns:m="http://schemas.openxmlformats.org/officeDocument/2006/math" xmlns:v="urn:schemas-microsoft-com:vml" xmlns:wp14="http://schemas.microsoft.com/office/word/2010/wordprocessingDrawing" xmlns:wp="http://schemas.openxmlformats.org/drawingml/2006/wordprocessingDrawing" xmlns:w10="urn:schemas-microsoft-com:office:word" xmlns:w="http://schemas.openxmlformats.org/wordprocessingml/2006/main" xmlns:w14="http://schemas.microsoft.com/office/word/2010/wordml" xmlns:wpg="http://schemas.microsoft.com/office/word/2010/wordprocessingGroup" xmlns:wpi="http://schemas.microsoft.com/office/word/2010/wordprocessingInk" xmlns:wne="http://schemas.microsoft.com/office/word/2006/wordml" xmlns:wps="http://schemas.microsoft.com/office/word/2010/wordprocessingShape" mc:Ignorable="w14 wp14">
+<w:numbering xmlns:ve="http://schemas.openxmlformats.org/markup-compatibility/2006" xmlns:o="urn:schemas-microsoft-com:office:office" xmlns:r="http://schemas.openxmlformats.org/officeDocument/2006/relationships" xmlns:m="http://schemas.openxmlformats.org/officeDocument/2006/math" xmlns:v="urn:schemas-microsoft-com:vml" xmlns:wp="http://schemas.openxmlformats.org/drawingml/2006/wordprocessingDrawing" xmlns:w10="urn:schemas-microsoft-com:office:word" xmlns:w="http://schemas.openxmlformats.org/wordprocessingml/2006/main" xmlns:wne="http://schemas.microsoft.com/office/word/2006/wordml">
   <w:abstractNum w:abstractNumId="0">
     <w:nsid w:val="0B795A0F"/>
     <w:multiLevelType w:val="hybridMultilevel"/>
@@ -5754,7 +5782,7 @@
 </file>
 
 <file path=word/styles.xml><?xml version="1.0" encoding="utf-8"?>
-<w:styles xmlns:mc="http://schemas.openxmlformats.org/markup-compatibility/2006" xmlns:r="http://schemas.openxmlformats.org/officeDocument/2006/relationships" xmlns:w="http://schemas.openxmlformats.org/wordprocessingml/2006/main" xmlns:w14="http://schemas.microsoft.com/office/word/2010/wordml" mc:Ignorable="w14">
+<w:styles xmlns:r="http://schemas.openxmlformats.org/officeDocument/2006/relationships" xmlns:w="http://schemas.openxmlformats.org/wordprocessingml/2006/main">
   <w:docDefaults>
     <w:rPrDefault>
       <w:rPr>
@@ -5912,6 +5940,7 @@
   <w:style w:type="paragraph" w:default="1" w:styleId="Normal">
     <w:name w:val="Normal"/>
     <w:qFormat/>
+    <w:rsid w:val="00C61807"/>
   </w:style>
   <w:style w:type="paragraph" w:styleId="Ttulo1">
     <w:name w:val="heading 1"/>
@@ -5939,7 +5968,6 @@
   <w:style w:type="character" w:default="1" w:styleId="Fuentedeprrafopredeter">
     <w:name w:val="Default Paragraph Font"/>
     <w:uiPriority w:val="1"/>
-    <w:semiHidden/>
     <w:unhideWhenUsed/>
   </w:style>
   <w:style w:type="table" w:default="1" w:styleId="Tablanormal">
@@ -5947,6 +5975,7 @@
     <w:uiPriority w:val="99"/>
     <w:semiHidden/>
     <w:unhideWhenUsed/>
+    <w:qFormat/>
     <w:tblPr>
       <w:tblInd w:w="0" w:type="dxa"/>
       <w:tblCellMar>
@@ -6737,7 +6766,7 @@
 </file>
 
 <file path=customXml/itemProps1.xml><?xml version="1.0" encoding="utf-8"?>
-<ds:datastoreItem xmlns:ds="http://schemas.openxmlformats.org/officeDocument/2006/customXml" ds:itemID="{9FD78C26-3C38-4A6A-8DFD-6C943AFCBB8A}">
+<ds:datastoreItem xmlns:ds="http://schemas.openxmlformats.org/officeDocument/2006/customXml" ds:itemID="{5FCBFD2E-0970-4B18-BC23-86D9D3EBF232}">
   <ds:schemaRefs>
     <ds:schemaRef ds:uri="http://schemas.openxmlformats.org/officeDocument/2006/bibliography"/>
   </ds:schemaRefs>

</xml_diff>

<commit_message>
Se agrego el apartado de pruebas. Falta terminarlo
</commit_message>
<xml_diff>
--- a/docs/monografia/75.19 - Informe.docx
+++ b/docs/monografia/75.19 - Informe.docx
@@ -1,6 +1,6 @@
 
 <file path=word/document.xml><?xml version="1.0" encoding="utf-8"?>
-<w:document xmlns:wpc="http://schemas.microsoft.com/office/word/2010/wordprocessingCanvas" xmlns:mc="http://schemas.openxmlformats.org/markup-compatibility/2006" xmlns:o="urn:schemas-microsoft-com:office:office" xmlns:r="http://schemas.openxmlformats.org/officeDocument/2006/relationships" xmlns:m="http://schemas.openxmlformats.org/officeDocument/2006/math" xmlns:v="urn:schemas-microsoft-com:vml" xmlns:wp14="http://schemas.microsoft.com/office/word/2010/wordprocessingDrawing" xmlns:wp="http://schemas.openxmlformats.org/drawingml/2006/wordprocessingDrawing" xmlns:w10="urn:schemas-microsoft-com:office:word" xmlns:w="http://schemas.openxmlformats.org/wordprocessingml/2006/main" xmlns:w14="http://schemas.microsoft.com/office/word/2010/wordml" xmlns:wpg="http://schemas.microsoft.com/office/word/2010/wordprocessingGroup" xmlns:wpi="http://schemas.microsoft.com/office/word/2010/wordprocessingInk" xmlns:wne="http://schemas.microsoft.com/office/word/2006/wordml" xmlns:wps="http://schemas.microsoft.com/office/word/2010/wordprocessingShape" mc:Ignorable="w14 wp14">
+<w:document xmlns:ve="http://schemas.openxmlformats.org/markup-compatibility/2006" xmlns:o="urn:schemas-microsoft-com:office:office" xmlns:r="http://schemas.openxmlformats.org/officeDocument/2006/relationships" xmlns:m="http://schemas.openxmlformats.org/officeDocument/2006/math" xmlns:v="urn:schemas-microsoft-com:vml" xmlns:wp="http://schemas.openxmlformats.org/drawingml/2006/wordprocessingDrawing" xmlns:w10="urn:schemas-microsoft-com:office:word" xmlns:w="http://schemas.openxmlformats.org/wordprocessingml/2006/main" xmlns:wne="http://schemas.microsoft.com/office/word/2006/wordml">
   <w:body>
     <w:p>
       <w:pPr>
@@ -21,7 +21,7 @@
           <w:bCs/>
           <w:noProof/>
           <w:color w:val="000000"/>
-          <w:lang w:eastAsia="es-ES"/>
+          <w:lang w:val="es-AR" w:eastAsia="es-AR"/>
         </w:rPr>
         <w:drawing>
           <wp:inline distT="0" distB="0" distL="0" distR="0">
@@ -41,10 +41,10 @@
                     </pic:cNvPicPr>
                   </pic:nvPicPr>
                   <pic:blipFill>
-                    <a:blip r:embed="rId7" cstate="print">
+                    <a:blip r:embed="rId6" cstate="print">
                       <a:extLst>
                         <a:ext uri="{28A0092B-C50C-407E-A947-70E740481C1C}">
-                          <a14:useLocalDpi xmlns:a14="http://schemas.microsoft.com/office/drawing/2010/main" val="0"/>
+                          <a14:useLocalDpi xmlns:a14="http://schemas.microsoft.com/office/drawing/2010/main" xmlns:wps="http://schemas.microsoft.com/office/word/2010/wordprocessingShape" xmlns:wpi="http://schemas.microsoft.com/office/word/2010/wordprocessingInk" xmlns:wpg="http://schemas.microsoft.com/office/word/2010/wordprocessingGroup" xmlns:w14="http://schemas.microsoft.com/office/word/2010/wordml" xmlns:w="http://schemas.openxmlformats.org/wordprocessingml/2006/main" xmlns:w10="urn:schemas-microsoft-com:office:word" xmlns:wp14="http://schemas.microsoft.com/office/word/2010/wordprocessingDrawing" xmlns:v="urn:schemas-microsoft-com:vml" xmlns:o="urn:schemas-microsoft-com:office:office" xmlns:mc="http://schemas.openxmlformats.org/markup-compatibility/2006" xmlns:wpc="http://schemas.microsoft.com/office/word/2010/wordprocessingCanvas" xmlns="" val="0"/>
                         </a:ext>
                       </a:extLst>
                     </a:blip>
@@ -343,7 +343,7 @@
           <w:color w:val="000000"/>
           <w:sz w:val="28"/>
           <w:szCs w:val="28"/>
-          <w:lang w:val="pt-BR"/>
+          <w:lang w:val="es-AR"/>
         </w:rPr>
       </w:pPr>
       <w:r>
@@ -354,7 +354,7 @@
           <w:sz w:val="28"/>
           <w:szCs w:val="28"/>
           <w:u w:val="single"/>
-          <w:lang w:val="pt-BR"/>
+          <w:lang w:val="es-AR"/>
         </w:rPr>
         <w:t>Alumnos:</w:t>
       </w:r>
@@ -473,7 +473,6 @@
           <w:docPartUnique/>
         </w:docPartObj>
       </w:sdtPr>
-      <w:sdtEndPr/>
       <w:sdtContent>
         <w:p>
           <w:pPr>
@@ -1475,7 +1474,7 @@
       <w:r>
         <w:rPr>
           <w:noProof/>
-          <w:lang w:eastAsia="es-ES"/>
+          <w:lang w:val="es-AR" w:eastAsia="es-AR"/>
         </w:rPr>
         <w:drawing>
           <wp:inline distT="0" distB="0" distL="0" distR="0">
@@ -1495,10 +1494,10 @@
                     </pic:cNvPicPr>
                   </pic:nvPicPr>
                   <pic:blipFill>
-                    <a:blip r:embed="rId8" cstate="print">
+                    <a:blip r:embed="rId7" cstate="print">
                       <a:extLst>
                         <a:ext uri="{28A0092B-C50C-407E-A947-70E740481C1C}">
-                          <a14:useLocalDpi xmlns:a14="http://schemas.microsoft.com/office/drawing/2010/main" val="0"/>
+                          <a14:useLocalDpi xmlns:a14="http://schemas.microsoft.com/office/drawing/2010/main" xmlns:wps="http://schemas.microsoft.com/office/word/2010/wordprocessingShape" xmlns:wpi="http://schemas.microsoft.com/office/word/2010/wordprocessingInk" xmlns:wpg="http://schemas.microsoft.com/office/word/2010/wordprocessingGroup" xmlns:w14="http://schemas.microsoft.com/office/word/2010/wordml" xmlns:w="http://schemas.openxmlformats.org/wordprocessingml/2006/main" xmlns:w10="urn:schemas-microsoft-com:office:word" xmlns:wp14="http://schemas.microsoft.com/office/word/2010/wordprocessingDrawing" xmlns:v="urn:schemas-microsoft-com:vml" xmlns:o="urn:schemas-microsoft-com:office:office" xmlns:mc="http://schemas.openxmlformats.org/markup-compatibility/2006" xmlns:wpc="http://schemas.microsoft.com/office/word/2010/wordprocessingCanvas" xmlns="" val="0"/>
                         </a:ext>
                       </a:extLst>
                     </a:blip>
@@ -1753,7 +1752,7 @@
       <w:r>
         <w:rPr>
           <w:noProof/>
-          <w:lang w:eastAsia="es-ES"/>
+          <w:lang w:val="es-AR" w:eastAsia="es-AR"/>
         </w:rPr>
         <w:drawing>
           <wp:inline distT="0" distB="0" distL="0" distR="0">
@@ -1773,10 +1772,10 @@
                     </pic:cNvPicPr>
                   </pic:nvPicPr>
                   <pic:blipFill>
-                    <a:blip r:embed="rId9" cstate="print">
+                    <a:blip r:embed="rId8" cstate="print">
                       <a:extLst>
                         <a:ext uri="{28A0092B-C50C-407E-A947-70E740481C1C}">
-                          <a14:useLocalDpi xmlns:a14="http://schemas.microsoft.com/office/drawing/2010/main" val="0"/>
+                          <a14:useLocalDpi xmlns:a14="http://schemas.microsoft.com/office/drawing/2010/main" xmlns:wps="http://schemas.microsoft.com/office/word/2010/wordprocessingShape" xmlns:wpi="http://schemas.microsoft.com/office/word/2010/wordprocessingInk" xmlns:wpg="http://schemas.microsoft.com/office/word/2010/wordprocessingGroup" xmlns:w14="http://schemas.microsoft.com/office/word/2010/wordml" xmlns:w="http://schemas.openxmlformats.org/wordprocessingml/2006/main" xmlns:w10="urn:schemas-microsoft-com:office:word" xmlns:wp14="http://schemas.microsoft.com/office/word/2010/wordprocessingDrawing" xmlns:v="urn:schemas-microsoft-com:vml" xmlns:o="urn:schemas-microsoft-com:office:office" xmlns:mc="http://schemas.openxmlformats.org/markup-compatibility/2006" xmlns:wpc="http://schemas.microsoft.com/office/word/2010/wordprocessingCanvas" xmlns="" val="0"/>
                         </a:ext>
                       </a:extLst>
                     </a:blip>
@@ -1957,7 +1956,7 @@
           <w:noProof/>
           <w:sz w:val="24"/>
           <w:szCs w:val="24"/>
-          <w:lang w:eastAsia="es-ES"/>
+          <w:lang w:val="es-AR" w:eastAsia="es-AR"/>
         </w:rPr>
         <w:drawing>
           <wp:inline distT="0" distB="0" distL="0" distR="0">
@@ -1977,10 +1976,10 @@
                     </pic:cNvPicPr>
                   </pic:nvPicPr>
                   <pic:blipFill>
-                    <a:blip r:embed="rId10" cstate="print">
+                    <a:blip r:embed="rId9" cstate="print">
                       <a:extLst>
                         <a:ext uri="{28A0092B-C50C-407E-A947-70E740481C1C}">
-                          <a14:useLocalDpi xmlns:a14="http://schemas.microsoft.com/office/drawing/2010/main" val="0"/>
+                          <a14:useLocalDpi xmlns:a14="http://schemas.microsoft.com/office/drawing/2010/main" xmlns:wps="http://schemas.microsoft.com/office/word/2010/wordprocessingShape" xmlns:wpi="http://schemas.microsoft.com/office/word/2010/wordprocessingInk" xmlns:wpg="http://schemas.microsoft.com/office/word/2010/wordprocessingGroup" xmlns:w14="http://schemas.microsoft.com/office/word/2010/wordml" xmlns:w="http://schemas.openxmlformats.org/wordprocessingml/2006/main" xmlns:w10="urn:schemas-microsoft-com:office:word" xmlns:wp14="http://schemas.microsoft.com/office/word/2010/wordprocessingDrawing" xmlns:v="urn:schemas-microsoft-com:vml" xmlns:o="urn:schemas-microsoft-com:office:office" xmlns:mc="http://schemas.openxmlformats.org/markup-compatibility/2006" xmlns:wpc="http://schemas.microsoft.com/office/word/2010/wordprocessingCanvas" xmlns="" val="0"/>
                         </a:ext>
                       </a:extLst>
                     </a:blip>
@@ -2026,7 +2025,7 @@
       <w:r>
         <w:rPr>
           <w:noProof/>
-          <w:lang w:eastAsia="es-ES"/>
+          <w:lang w:val="es-AR" w:eastAsia="es-AR"/>
         </w:rPr>
         <w:drawing>
           <wp:inline distT="0" distB="0" distL="0" distR="0">
@@ -2046,10 +2045,10 @@
                     </pic:cNvPicPr>
                   </pic:nvPicPr>
                   <pic:blipFill>
-                    <a:blip r:embed="rId11" cstate="print">
+                    <a:blip r:embed="rId10" cstate="print">
                       <a:extLst>
                         <a:ext uri="{28A0092B-C50C-407E-A947-70E740481C1C}">
-                          <a14:useLocalDpi xmlns:a14="http://schemas.microsoft.com/office/drawing/2010/main" val="0"/>
+                          <a14:useLocalDpi xmlns:a14="http://schemas.microsoft.com/office/drawing/2010/main" xmlns:wps="http://schemas.microsoft.com/office/word/2010/wordprocessingShape" xmlns:wpi="http://schemas.microsoft.com/office/word/2010/wordprocessingInk" xmlns:wpg="http://schemas.microsoft.com/office/word/2010/wordprocessingGroup" xmlns:w14="http://schemas.microsoft.com/office/word/2010/wordml" xmlns:w="http://schemas.openxmlformats.org/wordprocessingml/2006/main" xmlns:w10="urn:schemas-microsoft-com:office:word" xmlns:wp14="http://schemas.microsoft.com/office/word/2010/wordprocessingDrawing" xmlns:v="urn:schemas-microsoft-com:vml" xmlns:o="urn:schemas-microsoft-com:office:office" xmlns:mc="http://schemas.openxmlformats.org/markup-compatibility/2006" xmlns:wpc="http://schemas.microsoft.com/office/word/2010/wordprocessingCanvas" xmlns="" val="0"/>
                         </a:ext>
                       </a:extLst>
                     </a:blip>
@@ -2117,7 +2116,7 @@
       <w:r>
         <w:rPr>
           <w:noProof/>
-          <w:lang w:eastAsia="es-ES"/>
+          <w:lang w:val="es-AR" w:eastAsia="es-AR"/>
         </w:rPr>
         <w:drawing>
           <wp:inline distT="0" distB="0" distL="0" distR="0">
@@ -2137,10 +2136,10 @@
                     </pic:cNvPicPr>
                   </pic:nvPicPr>
                   <pic:blipFill>
-                    <a:blip r:embed="rId12" cstate="print">
+                    <a:blip r:embed="rId11" cstate="print">
                       <a:extLst>
                         <a:ext uri="{28A0092B-C50C-407E-A947-70E740481C1C}">
-                          <a14:useLocalDpi xmlns:a14="http://schemas.microsoft.com/office/drawing/2010/main" val="0"/>
+                          <a14:useLocalDpi xmlns:a14="http://schemas.microsoft.com/office/drawing/2010/main" xmlns:wps="http://schemas.microsoft.com/office/word/2010/wordprocessingShape" xmlns:wpi="http://schemas.microsoft.com/office/word/2010/wordprocessingInk" xmlns:wpg="http://schemas.microsoft.com/office/word/2010/wordprocessingGroup" xmlns:w14="http://schemas.microsoft.com/office/word/2010/wordml" xmlns:w="http://schemas.openxmlformats.org/wordprocessingml/2006/main" xmlns:w10="urn:schemas-microsoft-com:office:word" xmlns:wp14="http://schemas.microsoft.com/office/word/2010/wordprocessingDrawing" xmlns:v="urn:schemas-microsoft-com:vml" xmlns:o="urn:schemas-microsoft-com:office:office" xmlns:mc="http://schemas.openxmlformats.org/markup-compatibility/2006" xmlns:wpc="http://schemas.microsoft.com/office/word/2010/wordprocessingCanvas" xmlns="" val="0"/>
                         </a:ext>
                       </a:extLst>
                     </a:blip>
@@ -2627,7 +2626,7 @@
       <w:r>
         <w:rPr>
           <w:noProof/>
-          <w:lang w:eastAsia="es-ES"/>
+          <w:lang w:val="es-AR" w:eastAsia="es-AR"/>
         </w:rPr>
         <w:drawing>
           <wp:inline distT="0" distB="0" distL="0" distR="0">
@@ -2647,10 +2646,10 @@
                     </pic:cNvPicPr>
                   </pic:nvPicPr>
                   <pic:blipFill>
-                    <a:blip r:embed="rId13" cstate="print">
+                    <a:blip r:embed="rId12" cstate="print">
                       <a:extLst>
                         <a:ext uri="{28A0092B-C50C-407E-A947-70E740481C1C}">
-                          <a14:useLocalDpi xmlns:a14="http://schemas.microsoft.com/office/drawing/2010/main" val="0"/>
+                          <a14:useLocalDpi xmlns:a14="http://schemas.microsoft.com/office/drawing/2010/main" xmlns:wps="http://schemas.microsoft.com/office/word/2010/wordprocessingShape" xmlns:wpi="http://schemas.microsoft.com/office/word/2010/wordprocessingInk" xmlns:wpg="http://schemas.microsoft.com/office/word/2010/wordprocessingGroup" xmlns:w14="http://schemas.microsoft.com/office/word/2010/wordml" xmlns:w="http://schemas.openxmlformats.org/wordprocessingml/2006/main" xmlns:w10="urn:schemas-microsoft-com:office:word" xmlns:wp14="http://schemas.microsoft.com/office/word/2010/wordprocessingDrawing" xmlns:v="urn:schemas-microsoft-com:vml" xmlns:o="urn:schemas-microsoft-com:office:office" xmlns:mc="http://schemas.openxmlformats.org/markup-compatibility/2006" xmlns:wpc="http://schemas.microsoft.com/office/word/2010/wordprocessingCanvas" xmlns="" val="0"/>
                         </a:ext>
                       </a:extLst>
                     </a:blip>
@@ -2857,7 +2856,78 @@
         <w:jc w:val="both"/>
       </w:pPr>
       <w:r>
-        <w:t xml:space="preserve">Se debe indicar en el archivo config/app.properties la ruta donde están las imágenes que requiere la aplicación. </w:t>
+        <w:t xml:space="preserve">La aplicación contiene un archivo de configuración llamado </w:t>
+      </w:r>
+      <w:r>
+        <w:t>app.properties</w:t>
+      </w:r>
+      <w:r>
+        <w:t>, que se encuentra en la carpeta config. En este archivo se pueden configurar varios parámetros:</w:t>
+      </w:r>
+    </w:p>
+    <w:p>
+      <w:pPr>
+        <w:pStyle w:val="Prrafodelista"/>
+        <w:numPr>
+          <w:ilvl w:val="0"/>
+          <w:numId w:val="16"/>
+        </w:numPr>
+        <w:jc w:val="both"/>
+      </w:pPr>
+      <w:r>
+        <w:t>defaultDBFolder: Carpeta donde se encuentran las llamadas imágenes de referencia.</w:t>
+      </w:r>
+    </w:p>
+    <w:p>
+      <w:pPr>
+        <w:pStyle w:val="Prrafodelista"/>
+        <w:numPr>
+          <w:ilvl w:val="0"/>
+          <w:numId w:val="16"/>
+        </w:numPr>
+        <w:jc w:val="both"/>
+      </w:pPr>
+      <w:r>
+        <w:t>defaultTestFolder: Carpeta donde se encuentran las imágenes de test.</w:t>
+      </w:r>
+    </w:p>
+    <w:p>
+      <w:pPr>
+        <w:pStyle w:val="Prrafodelista"/>
+        <w:numPr>
+          <w:ilvl w:val="0"/>
+          <w:numId w:val="16"/>
+        </w:numPr>
+        <w:jc w:val="both"/>
+      </w:pPr>
+      <w:r>
+        <w:t>cantEntrenamiento: Número entero que indica cuántas imágenes de cada sujeto se utilizarán para entrenar al sistema.</w:t>
+      </w:r>
+    </w:p>
+    <w:p>
+      <w:pPr>
+        <w:pStyle w:val="Prrafodelista"/>
+        <w:numPr>
+          <w:ilvl w:val="0"/>
+          <w:numId w:val="16"/>
+        </w:numPr>
+        <w:jc w:val="both"/>
+      </w:pPr>
+      <w:r>
+        <w:t>cantReferencia: Número entero que indica cuántas imágenes de cada sujeto se utilizarán de referencia.</w:t>
+      </w:r>
+    </w:p>
+    <w:p>
+      <w:pPr>
+        <w:pStyle w:val="Prrafodelista"/>
+        <w:numPr>
+          <w:ilvl w:val="0"/>
+          <w:numId w:val="16"/>
+        </w:numPr>
+        <w:jc w:val="both"/>
+      </w:pPr>
+      <w:r>
+        <w:t>distanciaEuclidea: Número real que indica cuál es la distancia máxima que puede haber entre la imagen de test y la imagen de referencia que más cercana está.</w:t>
       </w:r>
     </w:p>
     <w:p>
@@ -2889,7 +2959,7 @@
       <w:r>
         <w:rPr>
           <w:noProof/>
-          <w:lang w:eastAsia="es-ES"/>
+          <w:lang w:val="es-AR" w:eastAsia="es-AR"/>
         </w:rPr>
         <w:lastRenderedPageBreak/>
         <w:drawing>
@@ -2910,10 +2980,10 @@
                     </pic:cNvPicPr>
                   </pic:nvPicPr>
                   <pic:blipFill>
-                    <a:blip r:embed="rId14" cstate="print">
+                    <a:blip r:embed="rId13" cstate="print">
                       <a:extLst>
                         <a:ext uri="{28A0092B-C50C-407E-A947-70E740481C1C}">
-                          <a14:useLocalDpi xmlns:a14="http://schemas.microsoft.com/office/drawing/2010/main" val="0"/>
+                          <a14:useLocalDpi xmlns:a14="http://schemas.microsoft.com/office/drawing/2010/main" xmlns:wps="http://schemas.microsoft.com/office/word/2010/wordprocessingShape" xmlns:wpi="http://schemas.microsoft.com/office/word/2010/wordprocessingInk" xmlns:wpg="http://schemas.microsoft.com/office/word/2010/wordprocessingGroup" xmlns:w14="http://schemas.microsoft.com/office/word/2010/wordml" xmlns:w="http://schemas.openxmlformats.org/wordprocessingml/2006/main" xmlns:w10="urn:schemas-microsoft-com:office:word" xmlns:wp14="http://schemas.microsoft.com/office/word/2010/wordprocessingDrawing" xmlns:v="urn:schemas-microsoft-com:vml" xmlns:o="urn:schemas-microsoft-com:office:office" xmlns:mc="http://schemas.openxmlformats.org/markup-compatibility/2006" xmlns:wpc="http://schemas.microsoft.com/office/word/2010/wordprocessingCanvas" xmlns="" val="0"/>
                         </a:ext>
                       </a:extLst>
                     </a:blip>
@@ -2982,7 +3052,7 @@
       <w:r>
         <w:rPr>
           <w:noProof/>
-          <w:lang w:eastAsia="es-ES"/>
+          <w:lang w:val="es-AR" w:eastAsia="es-AR"/>
         </w:rPr>
         <w:drawing>
           <wp:inline distT="0" distB="0" distL="0" distR="0">
@@ -3002,10 +3072,10 @@
                     </pic:cNvPicPr>
                   </pic:nvPicPr>
                   <pic:blipFill>
-                    <a:blip r:embed="rId15" cstate="print">
+                    <a:blip r:embed="rId14" cstate="print">
                       <a:extLst>
                         <a:ext uri="{28A0092B-C50C-407E-A947-70E740481C1C}">
-                          <a14:useLocalDpi xmlns:a14="http://schemas.microsoft.com/office/drawing/2010/main" val="0"/>
+                          <a14:useLocalDpi xmlns:a14="http://schemas.microsoft.com/office/drawing/2010/main" xmlns:wps="http://schemas.microsoft.com/office/word/2010/wordprocessingShape" xmlns:wpi="http://schemas.microsoft.com/office/word/2010/wordprocessingInk" xmlns:wpg="http://schemas.microsoft.com/office/word/2010/wordprocessingGroup" xmlns:w14="http://schemas.microsoft.com/office/word/2010/wordml" xmlns:w="http://schemas.openxmlformats.org/wordprocessingml/2006/main" xmlns:w10="urn:schemas-microsoft-com:office:word" xmlns:wp14="http://schemas.microsoft.com/office/word/2010/wordprocessingDrawing" xmlns:v="urn:schemas-microsoft-com:vml" xmlns:o="urn:schemas-microsoft-com:office:office" xmlns:mc="http://schemas.openxmlformats.org/markup-compatibility/2006" xmlns:wpc="http://schemas.microsoft.com/office/word/2010/wordprocessingCanvas" xmlns="" val="0"/>
                         </a:ext>
                       </a:extLst>
                     </a:blip>
@@ -3091,7 +3161,7 @@
       <w:r>
         <w:rPr>
           <w:noProof/>
-          <w:lang w:eastAsia="es-ES"/>
+          <w:lang w:val="es-AR" w:eastAsia="es-AR"/>
         </w:rPr>
         <w:drawing>
           <wp:inline distT="0" distB="0" distL="0" distR="0">
@@ -3111,10 +3181,10 @@
                     </pic:cNvPicPr>
                   </pic:nvPicPr>
                   <pic:blipFill>
-                    <a:blip r:embed="rId16" cstate="print">
+                    <a:blip r:embed="rId15" cstate="print">
                       <a:extLst>
                         <a:ext uri="{28A0092B-C50C-407E-A947-70E740481C1C}">
-                          <a14:useLocalDpi xmlns:a14="http://schemas.microsoft.com/office/drawing/2010/main" val="0"/>
+                          <a14:useLocalDpi xmlns:a14="http://schemas.microsoft.com/office/drawing/2010/main" xmlns:wps="http://schemas.microsoft.com/office/word/2010/wordprocessingShape" xmlns:wpi="http://schemas.microsoft.com/office/word/2010/wordprocessingInk" xmlns:wpg="http://schemas.microsoft.com/office/word/2010/wordprocessingGroup" xmlns:w14="http://schemas.microsoft.com/office/word/2010/wordml" xmlns:w="http://schemas.openxmlformats.org/wordprocessingml/2006/main" xmlns:w10="urn:schemas-microsoft-com:office:word" xmlns:wp14="http://schemas.microsoft.com/office/word/2010/wordprocessingDrawing" xmlns:v="urn:schemas-microsoft-com:vml" xmlns:o="urn:schemas-microsoft-com:office:office" xmlns:mc="http://schemas.openxmlformats.org/markup-compatibility/2006" xmlns:wpc="http://schemas.microsoft.com/office/word/2010/wordprocessingCanvas" xmlns="" val="0"/>
                         </a:ext>
                       </a:extLst>
                     </a:blip>
@@ -3186,7 +3256,7 @@
       <w:r>
         <w:rPr>
           <w:noProof/>
-          <w:lang w:eastAsia="es-ES"/>
+          <w:lang w:val="es-AR" w:eastAsia="es-AR"/>
         </w:rPr>
         <w:lastRenderedPageBreak/>
         <w:drawing>
@@ -3207,10 +3277,10 @@
                     </pic:cNvPicPr>
                   </pic:nvPicPr>
                   <pic:blipFill>
-                    <a:blip r:embed="rId17" cstate="print">
+                    <a:blip r:embed="rId16" cstate="print">
                       <a:extLst>
                         <a:ext uri="{28A0092B-C50C-407E-A947-70E740481C1C}">
-                          <a14:useLocalDpi xmlns:a14="http://schemas.microsoft.com/office/drawing/2010/main" val="0"/>
+                          <a14:useLocalDpi xmlns:a14="http://schemas.microsoft.com/office/drawing/2010/main" xmlns:wps="http://schemas.microsoft.com/office/word/2010/wordprocessingShape" xmlns:wpi="http://schemas.microsoft.com/office/word/2010/wordprocessingInk" xmlns:wpg="http://schemas.microsoft.com/office/word/2010/wordprocessingGroup" xmlns:w14="http://schemas.microsoft.com/office/word/2010/wordml" xmlns:w="http://schemas.openxmlformats.org/wordprocessingml/2006/main" xmlns:w10="urn:schemas-microsoft-com:office:word" xmlns:wp14="http://schemas.microsoft.com/office/word/2010/wordprocessingDrawing" xmlns:v="urn:schemas-microsoft-com:vml" xmlns:o="urn:schemas-microsoft-com:office:office" xmlns:mc="http://schemas.openxmlformats.org/markup-compatibility/2006" xmlns:wpc="http://schemas.microsoft.com/office/word/2010/wordprocessingCanvas" xmlns="" val="0"/>
                         </a:ext>
                       </a:extLst>
                     </a:blip>
@@ -3276,7 +3346,7 @@
       <w:r>
         <w:rPr>
           <w:noProof/>
-          <w:lang w:eastAsia="es-ES"/>
+          <w:lang w:val="es-AR" w:eastAsia="es-AR"/>
         </w:rPr>
         <w:drawing>
           <wp:inline distT="0" distB="0" distL="0" distR="0">
@@ -3296,10 +3366,10 @@
                     </pic:cNvPicPr>
                   </pic:nvPicPr>
                   <pic:blipFill>
-                    <a:blip r:embed="rId18" cstate="print">
+                    <a:blip r:embed="rId17" cstate="print">
                       <a:extLst>
                         <a:ext uri="{28A0092B-C50C-407E-A947-70E740481C1C}">
-                          <a14:useLocalDpi xmlns:a14="http://schemas.microsoft.com/office/drawing/2010/main" val="0"/>
+                          <a14:useLocalDpi xmlns:a14="http://schemas.microsoft.com/office/drawing/2010/main" xmlns:wps="http://schemas.microsoft.com/office/word/2010/wordprocessingShape" xmlns:wpi="http://schemas.microsoft.com/office/word/2010/wordprocessingInk" xmlns:wpg="http://schemas.microsoft.com/office/word/2010/wordprocessingGroup" xmlns:w14="http://schemas.microsoft.com/office/word/2010/wordml" xmlns:w="http://schemas.openxmlformats.org/wordprocessingml/2006/main" xmlns:w10="urn:schemas-microsoft-com:office:word" xmlns:wp14="http://schemas.microsoft.com/office/word/2010/wordprocessingDrawing" xmlns:v="urn:schemas-microsoft-com:vml" xmlns:o="urn:schemas-microsoft-com:office:office" xmlns:mc="http://schemas.openxmlformats.org/markup-compatibility/2006" xmlns:wpc="http://schemas.microsoft.com/office/word/2010/wordprocessingCanvas" xmlns="" val="0"/>
                         </a:ext>
                       </a:extLst>
                     </a:blip>
@@ -3357,6 +3427,270 @@
       <w:bookmarkStart w:id="6" w:name="_Toc330194139"/>
       <w:r>
         <w:lastRenderedPageBreak/>
+        <w:t>PRUEBAS</w:t>
+      </w:r>
+    </w:p>
+    <w:p>
+      <w:r>
+        <w:t xml:space="preserve">En este punto se mostrarán los resultados de los experimentos realizado para tratar de </w:t>
+      </w:r>
+      <w:r>
+        <w:t>obtener cuáles son los valores de los parámetros de configuración que proporcionan un mejor rendimiento.</w:t>
+      </w:r>
+    </w:p>
+    <w:p>
+      <w:r>
+        <w:t xml:space="preserve">Las primeras pruebas que realizamos fue la de mantener constante el número de imágenes de entrenamiento en </w:t>
+      </w:r>
+      <w:r>
+        <w:t>5</w:t>
+      </w:r>
+      <w:r>
+        <w:t xml:space="preserve">, </w:t>
+      </w:r>
+      <w:r>
+        <w:t xml:space="preserve">el de </w:t>
+      </w:r>
+      <w:r>
+        <w:t>ref</w:t>
+      </w:r>
+      <w:r>
+        <w:t>erencia en 9</w:t>
+      </w:r>
+      <w:r>
+        <w:t xml:space="preserve">, e ir variando </w:t>
+      </w:r>
+      <w:r>
+        <w:t>la distancia máxima hasta alcanzar su óptimo.</w:t>
+      </w:r>
+    </w:p>
+    <w:p>
+      <w:r>
+        <w:t xml:space="preserve">Antes de comenzar las variaciones pusimos un valor de distancia máxima muy grande (1000) para poder tener una idea de la distribución de las distancias. </w:t>
+      </w:r>
+    </w:p>
+    <w:p>
+      <w:r>
+        <w:t>Con los resultados confeccionamos el siguiente gráfico:</w:t>
+      </w:r>
+    </w:p>
+    <w:p>
+      <w:pPr>
+        <w:ind w:left="-1134"/>
+      </w:pPr>
+      <w:r>
+        <w:rPr>
+          <w:noProof/>
+          <w:lang w:val="es-AR" w:eastAsia="es-AR"/>
+        </w:rPr>
+        <w:drawing>
+          <wp:inline distT="0" distB="0" distL="0" distR="0">
+            <wp:extent cx="6962140" cy="3657600"/>
+            <wp:effectExtent l="19050" t="0" r="0" b="0"/>
+            <wp:docPr id="12" name="Imagen 4"/>
+            <wp:cNvGraphicFramePr>
+              <a:graphicFrameLocks xmlns:a="http://schemas.openxmlformats.org/drawingml/2006/main" noChangeAspect="1"/>
+            </wp:cNvGraphicFramePr>
+            <a:graphic xmlns:a="http://schemas.openxmlformats.org/drawingml/2006/main">
+              <a:graphicData uri="http://schemas.openxmlformats.org/drawingml/2006/picture">
+                <pic:pic xmlns:pic="http://schemas.openxmlformats.org/drawingml/2006/picture">
+                  <pic:nvPicPr>
+                    <pic:cNvPr id="0" name="Picture 4"/>
+                    <pic:cNvPicPr>
+                      <a:picLocks noChangeAspect="1" noChangeArrowheads="1"/>
+                    </pic:cNvPicPr>
+                  </pic:nvPicPr>
+                  <pic:blipFill>
+                    <a:blip r:embed="rId18" cstate="print"/>
+                    <a:srcRect/>
+                    <a:stretch>
+                      <a:fillRect/>
+                    </a:stretch>
+                  </pic:blipFill>
+                  <pic:spPr bwMode="auto">
+                    <a:xfrm>
+                      <a:off x="0" y="0"/>
+                      <a:ext cx="6962140" cy="3657600"/>
+                    </a:xfrm>
+                    <a:prstGeom prst="rect">
+                      <a:avLst/>
+                    </a:prstGeom>
+                    <a:noFill/>
+                  </pic:spPr>
+                </pic:pic>
+              </a:graphicData>
+            </a:graphic>
+          </wp:inline>
+        </w:drawing>
+      </w:r>
+    </w:p>
+    <w:p/>
+    <w:p>
+      <w:r>
+        <w:t xml:space="preserve">Ahora sí comenzamos con las variaciones. La </w:t>
+      </w:r>
+      <w:r>
+        <w:t>primera</w:t>
+      </w:r>
+      <w:r>
+        <w:t xml:space="preserve"> prueba fue con </w:t>
+      </w:r>
+      <w:r>
+        <w:t>una distancia igual a 17</w:t>
+      </w:r>
+      <w:r>
+        <w:t>. Con este valor obtuvimos un por</w:t>
+      </w:r>
+      <w:r>
+        <w:t>centaje de reconocimiento del 88</w:t>
+      </w:r>
+      <w:r>
+        <w:t xml:space="preserve">%. </w:t>
+      </w:r>
+    </w:p>
+    <w:p>
+      <w:r>
+        <w:t>En cada paso decidimos aumentar</w:t>
+      </w:r>
+      <w:r>
+        <w:t xml:space="preserve"> </w:t>
+      </w:r>
+      <w:r>
+        <w:t xml:space="preserve">en </w:t>
+      </w:r>
+      <w:r>
+        <w:t>1</w:t>
+      </w:r>
+      <w:r>
+        <w:t xml:space="preserve"> el valor de la distancia, por lo que en la siguiente prueba configuramos dicho parámetro </w:t>
+      </w:r>
+      <w:r>
+        <w:t>en 18.</w:t>
+      </w:r>
+      <w:r>
+        <w:t xml:space="preserve"> En este caso la tasa de reconocimiento aumento </w:t>
+      </w:r>
+      <w:r>
+        <w:t>hasta los 9</w:t>
+      </w:r>
+      <w:r>
+        <w:t>5%.</w:t>
+      </w:r>
+      <w:r>
+        <w:t xml:space="preserve"> Aunque dos de los encontrados no coincidían con los de las imágenes de entrada.</w:t>
+      </w:r>
+      <w:r>
+        <w:t xml:space="preserve"> Dando una tasa real de 90%.</w:t>
+      </w:r>
+    </w:p>
+    <w:p>
+      <w:r>
+        <w:t>La siguiente prueba fue con una distancia máxima de 1</w:t>
+      </w:r>
+      <w:r>
+        <w:t>9</w:t>
+      </w:r>
+      <w:r>
+        <w:t xml:space="preserve">. En este caso, en el 100% de las pruebas se </w:t>
+      </w:r>
+      <w:r>
+        <w:t>devolvió un sujeto encontrado</w:t>
+      </w:r>
+      <w:r>
+        <w:t>, pero en un 5</w:t>
+      </w:r>
+      <w:r>
+        <w:t>%</w:t>
+      </w:r>
+      <w:r>
+        <w:t>,</w:t>
+      </w:r>
+      <w:r>
+        <w:t xml:space="preserve"> ese sujeto no coincidía con el de la imagen de entrada. Con lo que se co</w:t>
+      </w:r>
+      <w:r>
+        <w:t>ncluye en esta prueba que con 19,</w:t>
+      </w:r>
+      <w:r>
+        <w:t xml:space="preserve"> el reconocimiento fue del 9</w:t>
+      </w:r>
+      <w:r>
+        <w:t>5</w:t>
+      </w:r>
+      <w:r>
+        <w:t>%.</w:t>
+      </w:r>
+    </w:p>
+    <w:p>
+      <w:r>
+        <w:lastRenderedPageBreak/>
+        <w:t xml:space="preserve">La última prueba en la variación de distancia fue con un valor </w:t>
+      </w:r>
+      <w:r>
+        <w:t>de 20</w:t>
+      </w:r>
+      <w:r>
+        <w:t xml:space="preserve">. En este caso, los resultados fueron idénticos que con 19. </w:t>
+      </w:r>
+    </w:p>
+    <w:p>
+      <w:r>
+        <w:t xml:space="preserve">Mirando estos resultados, la </w:t>
+      </w:r>
+      <w:r>
+        <w:t>primera</w:t>
+      </w:r>
+      <w:r>
+        <w:t xml:space="preserve"> conclusión que podemos sacar es que el valor óptimo para el parám</w:t>
+      </w:r>
+      <w:r>
+        <w:t>etro de distancia máxima es el 20</w:t>
+      </w:r>
+      <w:r>
+        <w:t>.</w:t>
+      </w:r>
+    </w:p>
+    <w:p/>
+    <w:p>
+      <w:r>
+        <w:t>Ahora procederemos a variar la cantidad de imágenes de entrenamiento que se utilizan por per</w:t>
+      </w:r>
+      <w:r>
+        <w:t>sona</w:t>
+      </w:r>
+      <w:r>
+        <w:t>, manteniendo la distancia máxima en 20 y las de referencia en 9.</w:t>
+      </w:r>
+    </w:p>
+    <w:p>
+      <w:r>
+        <w:t xml:space="preserve">Comenzando con el valor 3, obtuvimos una imagen de salida en el 100% de los casos, pero 3 de </w:t>
+      </w:r>
+      <w:r>
+        <w:t>esas imágenes no correspondían con el de la prueba.</w:t>
+      </w:r>
+      <w:r>
+        <w:t xml:space="preserve"> Con lo que la tasa real es del 93%</w:t>
+      </w:r>
+      <w:r>
+        <w:t>.</w:t>
+      </w:r>
+    </w:p>
+    <w:p>
+      <w:r>
+        <w:t>Como vimos en las pruebas del parámetro de distancia máxima, al usar 5 como el valor de imágenes de entrenamiento obtuvimos una tasa de reconocimiento real del 95%</w:t>
+      </w:r>
+    </w:p>
+    <w:p>
+      <w:r>
+        <w:t>….</w:t>
+      </w:r>
+    </w:p>
+    <w:p>
+      <w:pPr>
+        <w:pStyle w:val="Ttulo1"/>
+      </w:pPr>
+      <w:r>
         <w:t>CONCLUSIONES</w:t>
       </w:r>
       <w:bookmarkEnd w:id="6"/>
@@ -3469,7 +3803,16 @@
         <w:jc w:val="both"/>
       </w:pPr>
       <w:r>
-        <w:t>Algebra. 2004-2005. Ingenieros Industriales. Departamento de Matem´tica Aplicada II. Universidad de Sevilla.</w:t>
+        <w:t xml:space="preserve">Algebra. 2004-2005. Ingenieros Industriales. </w:t>
+      </w:r>
+      <w:r>
+        <w:rPr>
+          <w:lang w:val="pt-BR"/>
+        </w:rPr>
+        <w:t xml:space="preserve">Departamento de Matem´tica Aplicada II. </w:t>
+      </w:r>
+      <w:r>
+        <w:t>Universidad de Sevilla.</w:t>
       </w:r>
     </w:p>
     <w:p>
@@ -3569,7 +3912,7 @@
 </file>
 
 <file path=word/numbering.xml><?xml version="1.0" encoding="utf-8"?>
-<w:numbering xmlns:wpc="http://schemas.microsoft.com/office/word/2010/wordprocessingCanvas" xmlns:mc="http://schemas.openxmlformats.org/markup-compatibility/2006" xmlns:o="urn:schemas-microsoft-com:office:office" xmlns:r="http://schemas.openxmlformats.org/officeDocument/2006/relationships" xmlns:m="http://schemas.openxmlformats.org/officeDocument/2006/math" xmlns:v="urn:schemas-microsoft-com:vml" xmlns:wp14="http://schemas.microsoft.com/office/word/2010/wordprocessingDrawing" xmlns:wp="http://schemas.openxmlformats.org/drawingml/2006/wordprocessingDrawing" xmlns:w10="urn:schemas-microsoft-com:office:word" xmlns:w="http://schemas.openxmlformats.org/wordprocessingml/2006/main" xmlns:w14="http://schemas.microsoft.com/office/word/2010/wordml" xmlns:wpg="http://schemas.microsoft.com/office/word/2010/wordprocessingGroup" xmlns:wpi="http://schemas.microsoft.com/office/word/2010/wordprocessingInk" xmlns:wne="http://schemas.microsoft.com/office/word/2006/wordml" xmlns:wps="http://schemas.microsoft.com/office/word/2010/wordprocessingShape" mc:Ignorable="w14 wp14">
+<w:numbering xmlns:ve="http://schemas.openxmlformats.org/markup-compatibility/2006" xmlns:o="urn:schemas-microsoft-com:office:office" xmlns:r="http://schemas.openxmlformats.org/officeDocument/2006/relationships" xmlns:m="http://schemas.openxmlformats.org/officeDocument/2006/math" xmlns:v="urn:schemas-microsoft-com:vml" xmlns:wp="http://schemas.openxmlformats.org/drawingml/2006/wordprocessingDrawing" xmlns:w10="urn:schemas-microsoft-com:office:word" xmlns:w="http://schemas.openxmlformats.org/wordprocessingml/2006/main" xmlns:wne="http://schemas.microsoft.com/office/word/2006/wordml">
   <w:abstractNum w:abstractNumId="0">
     <w:nsid w:val="0B795A0F"/>
     <w:multiLevelType w:val="hybridMultilevel"/>
@@ -5305,7 +5648,7 @@
 </file>
 
 <file path=word/styles.xml><?xml version="1.0" encoding="utf-8"?>
-<w:styles xmlns:mc="http://schemas.openxmlformats.org/markup-compatibility/2006" xmlns:r="http://schemas.openxmlformats.org/officeDocument/2006/relationships" xmlns:w="http://schemas.openxmlformats.org/wordprocessingml/2006/main" xmlns:w14="http://schemas.microsoft.com/office/word/2010/wordml" mc:Ignorable="w14">
+<w:styles xmlns:r="http://schemas.openxmlformats.org/officeDocument/2006/relationships" xmlns:w="http://schemas.openxmlformats.org/wordprocessingml/2006/main">
   <w:docDefaults>
     <w:rPrDefault>
       <w:rPr>
@@ -5499,6 +5842,7 @@
     <w:uiPriority w:val="99"/>
     <w:semiHidden/>
     <w:unhideWhenUsed/>
+    <w:qFormat/>
     <w:tblPr>
       <w:tblInd w:w="0" w:type="dxa"/>
       <w:tblCellMar>
@@ -6289,7 +6633,7 @@
 </file>
 
 <file path=customXml/itemProps1.xml><?xml version="1.0" encoding="utf-8"?>
-<ds:datastoreItem xmlns:ds="http://schemas.openxmlformats.org/officeDocument/2006/customXml" ds:itemID="{29BA11A3-FAB8-4ED2-B50D-5B52E0602921}">
+<ds:datastoreItem xmlns:ds="http://schemas.openxmlformats.org/officeDocument/2006/customXml" ds:itemID="{A60D18C2-11FE-4EB0-AF68-34972746F898}">
   <ds:schemaRefs>
     <ds:schemaRef ds:uri="http://schemas.openxmlformats.org/officeDocument/2006/bibliography"/>
   </ds:schemaRefs>

</xml_diff>